<commit_message>
working on EventListener and Drum kit
</commit_message>
<xml_diff>
--- a/Java Script.docx
+++ b/Java Script.docx
@@ -1131,8 +1131,116 @@
     </w:p>
     <w:p/>
     <w:p/>
-    <w:p/>
-    <w:p/>
+    <w:p>
+      <w:r>
+        <w:t># Event Listeners</w:t>
+      </w:r>
+    </w:p>
+    <w:p>
+      <w:pPr>
+        <w:pStyle w:val="ListParagraph"/>
+        <w:numPr>
+          <w:ilvl w:val="0"/>
+          <w:numId w:val="1"/>
+        </w:numPr>
+      </w:pPr>
+      <w:r>
+        <w:t>Event Listener is a function that if a specific event happened on a page.</w:t>
+      </w:r>
+    </w:p>
+    <w:p>
+      <w:pPr>
+        <w:pStyle w:val="ListParagraph"/>
+        <w:numPr>
+          <w:ilvl w:val="0"/>
+          <w:numId w:val="1"/>
+        </w:numPr>
+      </w:pPr>
+      <w:proofErr w:type="spellStart"/>
+      <w:proofErr w:type="gramStart"/>
+      <w:r>
+        <w:t>addEventListener</w:t>
+      </w:r>
+      <w:proofErr w:type="spellEnd"/>
+      <w:r>
+        <w:t>(</w:t>
+      </w:r>
+      <w:proofErr w:type="gramEnd"/>
+      <w:r>
+        <w:t xml:space="preserve">input1 , input2): // inpu1 = what event it will trigger for; input2 = what will trigger </w:t>
+      </w:r>
+    </w:p>
+    <w:p>
+      <w:pPr>
+        <w:pStyle w:val="ListParagraph"/>
+        <w:numPr>
+          <w:ilvl w:val="0"/>
+          <w:numId w:val="1"/>
+        </w:numPr>
+      </w:pPr>
+      <w:r>
+        <w:t xml:space="preserve">ex: </w:t>
+      </w:r>
+      <w:proofErr w:type="spellStart"/>
+      <w:r>
+        <w:t>addEventListener</w:t>
+      </w:r>
+      <w:proofErr w:type="spellEnd"/>
+      <w:r>
+        <w:t>(“click</w:t>
+      </w:r>
+      <w:proofErr w:type="gramStart"/>
+      <w:r>
+        <w:t>”,</w:t>
+      </w:r>
+      <w:proofErr w:type="spellStart"/>
+      <w:r>
+        <w:t>myFunc</w:t>
+      </w:r>
+      <w:proofErr w:type="spellEnd"/>
+      <w:proofErr w:type="gramEnd"/>
+      <w:r>
+        <w:t>); // do not add angular bracket after function name.</w:t>
+      </w:r>
+    </w:p>
+    <w:p/>
+    <w:p>
+      <w:r>
+        <w:t># Higher Order Function</w:t>
+      </w:r>
+    </w:p>
+    <w:p>
+      <w:pPr>
+        <w:pStyle w:val="ListParagraph"/>
+        <w:numPr>
+          <w:ilvl w:val="0"/>
+          <w:numId w:val="1"/>
+        </w:numPr>
+      </w:pPr>
+      <w:r>
+        <w:t xml:space="preserve">Higher order function </w:t>
+      </w:r>
+      <w:proofErr w:type="gramStart"/>
+      <w:r>
+        <w:t>are</w:t>
+      </w:r>
+      <w:proofErr w:type="gramEnd"/>
+      <w:r>
+        <w:t xml:space="preserve"> function that can take other function as inputs.</w:t>
+      </w:r>
+    </w:p>
+    <w:p>
+      <w:pPr>
+        <w:pStyle w:val="ListParagraph"/>
+        <w:numPr>
+          <w:ilvl w:val="0"/>
+          <w:numId w:val="1"/>
+        </w:numPr>
+      </w:pPr>
+      <w:r>
+        <w:t>we can pass a function name to a variable and call that function through that variable…</w:t>
+      </w:r>
+    </w:p>
     <w:p/>
     <w:p/>
     <w:p>
@@ -2115,6 +2223,7 @@
           <w:sz w:val="21"/>
           <w:szCs w:val="21"/>
         </w:rPr>
+        <w:lastRenderedPageBreak/>
         <w:t xml:space="preserve">However, if I </w:t>
       </w:r>
       <w:proofErr w:type="gramStart"/>
@@ -2247,17 +2356,7 @@
           <w:szCs w:val="21"/>
         </w:rPr>
         <w:br/>
-        <w:t xml:space="preserve">An easy way to remember this is to know that properties are certain characteristics that do not change the </w:t>
-      </w:r>
-      <w:r>
-        <w:rPr>
-          <w:rFonts w:ascii="Roboto" w:hAnsi="Roboto"/>
-          <w:color w:val="1C1D1F"/>
-          <w:sz w:val="21"/>
-          <w:szCs w:val="21"/>
-        </w:rPr>
-        <w:lastRenderedPageBreak/>
-        <w:t>object, rather, they display some sort of information about it. Methods would perform a function, like changing all characters to lowercase.</w:t>
+        <w:t>An easy way to remember this is to know that properties are certain characteristics that do not change the object, rather, they display some sort of information about it. Methods would perform a function, like changing all characters to lowercase.</w:t>
       </w:r>
     </w:p>
     <w:p/>

</xml_diff>

<commit_message>
working with audio file and objects in JS
</commit_message>
<xml_diff>
--- a/Java Script.docx
+++ b/Java Script.docx
@@ -129,15 +129,7 @@
         </w:numPr>
       </w:pPr>
       <w:r>
-        <w:t>‘ctrl + F</w:t>
-      </w:r>
-      <w:proofErr w:type="gramStart"/>
-      <w:r>
-        <w:t>’ :</w:t>
-      </w:r>
-      <w:proofErr w:type="gramEnd"/>
-      <w:r>
-        <w:t xml:space="preserve"> to find and replace</w:t>
+        <w:t>‘ctrl + F’ : to find and replace</w:t>
       </w:r>
     </w:p>
     <w:p/>
@@ -156,51 +148,20 @@
           <w:numId w:val="1"/>
         </w:numPr>
       </w:pPr>
-      <w:proofErr w:type="spellStart"/>
-      <w:r>
-        <w:t>typeof</w:t>
-      </w:r>
-      <w:proofErr w:type="spellEnd"/>
-      <w:r>
-        <w:t xml:space="preserve"> </w:t>
-      </w:r>
-      <w:proofErr w:type="gramStart"/>
-      <w:r>
-        <w:t xml:space="preserve">( </w:t>
-      </w:r>
-      <w:proofErr w:type="spellStart"/>
-      <w:r>
-        <w:t>xyz</w:t>
-      </w:r>
-      <w:proofErr w:type="spellEnd"/>
-      <w:proofErr w:type="gramEnd"/>
-      <w:r>
-        <w:t xml:space="preserve"> ): this return the data type of ‘</w:t>
-      </w:r>
-      <w:proofErr w:type="spellStart"/>
-      <w:r>
-        <w:t>xyz</w:t>
-      </w:r>
-      <w:proofErr w:type="spellEnd"/>
-      <w:r>
-        <w:t xml:space="preserve">’ </w:t>
-      </w:r>
-    </w:p>
-    <w:p>
-      <w:pPr>
-        <w:pStyle w:val="ListParagraph"/>
-        <w:numPr>
-          <w:ilvl w:val="0"/>
-          <w:numId w:val="1"/>
-        </w:numPr>
-      </w:pPr>
-      <w:proofErr w:type="gramStart"/>
-      <w:r>
-        <w:t>prompt(</w:t>
-      </w:r>
-      <w:proofErr w:type="gramEnd"/>
-      <w:r>
-        <w:t>‘enter name’): popup that will ask of input</w:t>
+      <w:r>
+        <w:t xml:space="preserve">typeof ( xyz ): this return the data type of ‘xyz’ </w:t>
+      </w:r>
+    </w:p>
+    <w:p>
+      <w:pPr>
+        <w:pStyle w:val="ListParagraph"/>
+        <w:numPr>
+          <w:ilvl w:val="0"/>
+          <w:numId w:val="1"/>
+        </w:numPr>
+      </w:pPr>
+      <w:r>
+        <w:t>prompt(‘enter name’): popup that will ask of input</w:t>
       </w:r>
     </w:p>
     <w:p>
@@ -223,15 +184,8 @@
           <w:numId w:val="1"/>
         </w:numPr>
       </w:pPr>
-      <w:proofErr w:type="spellStart"/>
-      <w:proofErr w:type="gramStart"/>
-      <w:r>
-        <w:t>str.length</w:t>
-      </w:r>
-      <w:proofErr w:type="spellEnd"/>
-      <w:proofErr w:type="gramEnd"/>
-      <w:r>
-        <w:t xml:space="preserve"> : return </w:t>
+      <w:r>
+        <w:t xml:space="preserve">str.length : return </w:t>
       </w:r>
       <w:r>
         <w:t>the length of string</w:t>
@@ -245,61 +199,32 @@
           <w:numId w:val="1"/>
         </w:numPr>
       </w:pPr>
-      <w:proofErr w:type="spellStart"/>
-      <w:proofErr w:type="gramStart"/>
-      <w:r>
-        <w:t>str.slice</w:t>
-      </w:r>
-      <w:proofErr w:type="spellEnd"/>
-      <w:proofErr w:type="gramEnd"/>
-      <w:r>
-        <w:t>(</w:t>
-      </w:r>
-      <w:proofErr w:type="spellStart"/>
-      <w:r>
-        <w:t>start,end</w:t>
-      </w:r>
-      <w:proofErr w:type="spellEnd"/>
-      <w:r>
-        <w:t xml:space="preserve">): slice out substring ; start is inclusive but end is exclusive ; counting with 0 </w:t>
-      </w:r>
-    </w:p>
-    <w:p>
-      <w:pPr>
-        <w:pStyle w:val="ListParagraph"/>
-        <w:numPr>
-          <w:ilvl w:val="0"/>
-          <w:numId w:val="1"/>
-        </w:numPr>
-      </w:pPr>
-      <w:proofErr w:type="spellStart"/>
-      <w:proofErr w:type="gramStart"/>
-      <w:r>
-        <w:t>str.toUpperCase</w:t>
-      </w:r>
-      <w:proofErr w:type="spellEnd"/>
-      <w:proofErr w:type="gramEnd"/>
-      <w:r>
-        <w:t>(): capitalize all characters</w:t>
-      </w:r>
-    </w:p>
-    <w:p>
-      <w:pPr>
-        <w:pStyle w:val="ListParagraph"/>
-        <w:numPr>
-          <w:ilvl w:val="0"/>
-          <w:numId w:val="1"/>
-        </w:numPr>
-      </w:pPr>
-      <w:proofErr w:type="spellStart"/>
-      <w:proofErr w:type="gramStart"/>
-      <w:r>
-        <w:t>str.toLowerCase</w:t>
-      </w:r>
-      <w:proofErr w:type="spellEnd"/>
-      <w:proofErr w:type="gramEnd"/>
-      <w:r>
-        <w:t>():</w:t>
+      <w:r>
+        <w:t xml:space="preserve">str.slice(start,end): slice out substring ; start is inclusive but end is exclusive ; counting with 0 </w:t>
+      </w:r>
+    </w:p>
+    <w:p>
+      <w:pPr>
+        <w:pStyle w:val="ListParagraph"/>
+        <w:numPr>
+          <w:ilvl w:val="0"/>
+          <w:numId w:val="1"/>
+        </w:numPr>
+      </w:pPr>
+      <w:r>
+        <w:t>str.toUpperCase(): capitalize all characters</w:t>
+      </w:r>
+    </w:p>
+    <w:p>
+      <w:pPr>
+        <w:pStyle w:val="ListParagraph"/>
+        <w:numPr>
+          <w:ilvl w:val="0"/>
+          <w:numId w:val="1"/>
+        </w:numPr>
+      </w:pPr>
+      <w:r>
+        <w:t>str.toLowerCase():</w:t>
       </w:r>
     </w:p>
     <w:p>
@@ -322,30 +247,20 @@
           <w:numId w:val="1"/>
         </w:numPr>
       </w:pPr>
-      <w:proofErr w:type="spellStart"/>
-      <w:r>
-        <w:t>Math.random</w:t>
-      </w:r>
-      <w:proofErr w:type="spellEnd"/>
-      <w:r>
-        <w:t xml:space="preserve">(): generate a random number between 0 and 1 up to 16 decimal places </w:t>
-      </w:r>
-    </w:p>
-    <w:p>
-      <w:pPr>
-        <w:pStyle w:val="ListParagraph"/>
-        <w:numPr>
-          <w:ilvl w:val="0"/>
-          <w:numId w:val="1"/>
-        </w:numPr>
-      </w:pPr>
-      <w:proofErr w:type="spellStart"/>
-      <w:r>
-        <w:t>Math.floor</w:t>
-      </w:r>
-      <w:proofErr w:type="spellEnd"/>
-      <w:r>
-        <w:t>(): // floor value</w:t>
+      <w:r>
+        <w:t xml:space="preserve">Math.random(): generate a random number between 0 and 1 up to 16 decimal places </w:t>
+      </w:r>
+    </w:p>
+    <w:p>
+      <w:pPr>
+        <w:pStyle w:val="ListParagraph"/>
+        <w:numPr>
+          <w:ilvl w:val="0"/>
+          <w:numId w:val="1"/>
+        </w:numPr>
+      </w:pPr>
+      <w:r>
+        <w:t>Math.floor(): // floor value</w:t>
       </w:r>
     </w:p>
     <w:p/>
@@ -375,39 +290,11 @@
         </w:numPr>
       </w:pPr>
       <w:r>
-        <w:t>2 variable can be interchange with this method…&gt; [</w:t>
-      </w:r>
-      <w:proofErr w:type="spellStart"/>
-      <w:proofErr w:type="gramStart"/>
-      <w:r>
-        <w:t>a,b</w:t>
-      </w:r>
-      <w:proofErr w:type="spellEnd"/>
-      <w:proofErr w:type="gramEnd"/>
-      <w:r>
-        <w:t>] = [</w:t>
-      </w:r>
-      <w:proofErr w:type="spellStart"/>
-      <w:r>
-        <w:t>b,a</w:t>
-      </w:r>
-      <w:proofErr w:type="spellEnd"/>
-      <w:r>
-        <w:t xml:space="preserve">] // </w:t>
-      </w:r>
-      <w:proofErr w:type="spellStart"/>
-      <w:r>
-        <w:t>destructuring</w:t>
-      </w:r>
-      <w:proofErr w:type="spellEnd"/>
-      <w:r>
-        <w:t xml:space="preserve"> </w:t>
-      </w:r>
-      <w:proofErr w:type="spellStart"/>
-      <w:r>
-        <w:t>assingment</w:t>
-      </w:r>
-      <w:proofErr w:type="spellEnd"/>
+        <w:t xml:space="preserve">2 variable can be interchange with this method…&gt; [a,b] = [b,a] // </w:t>
+      </w:r>
+      <w:r>
+        <w:t>destructuring assingment</w:t>
+      </w:r>
       <w:r>
         <w:t>.</w:t>
       </w:r>
@@ -436,125 +323,55 @@
         </w:numPr>
       </w:pPr>
       <w:r>
-        <w:t xml:space="preserve">Var </w:t>
-      </w:r>
-      <w:proofErr w:type="spellStart"/>
-      <w:r>
-        <w:t>arr</w:t>
-      </w:r>
-      <w:proofErr w:type="spellEnd"/>
-      <w:r>
-        <w:t xml:space="preserve"> = [“ab”</w:t>
-      </w:r>
-      <w:proofErr w:type="gramStart"/>
-      <w:r>
-        <w:t>,”</w:t>
-      </w:r>
-      <w:proofErr w:type="spellStart"/>
-      <w:r>
-        <w:t>bc</w:t>
-      </w:r>
-      <w:proofErr w:type="spellEnd"/>
-      <w:proofErr w:type="gramEnd"/>
-      <w:r>
-        <w:t>”,”cd”,”</w:t>
-      </w:r>
-      <w:proofErr w:type="spellStart"/>
-      <w:r>
-        <w:t>xyz</w:t>
-      </w:r>
-      <w:proofErr w:type="spellEnd"/>
-      <w:r>
-        <w:t>”];</w:t>
-      </w:r>
-    </w:p>
-    <w:p>
-      <w:pPr>
-        <w:pStyle w:val="ListParagraph"/>
-        <w:numPr>
-          <w:ilvl w:val="0"/>
-          <w:numId w:val="1"/>
-        </w:numPr>
-      </w:pPr>
-      <w:proofErr w:type="spellStart"/>
-      <w:r>
-        <w:t>Arr.length</w:t>
-      </w:r>
-      <w:proofErr w:type="spellEnd"/>
-      <w:r>
-        <w:t>: return length of array</w:t>
-      </w:r>
-    </w:p>
-    <w:p>
-      <w:pPr>
-        <w:pStyle w:val="ListParagraph"/>
-        <w:numPr>
-          <w:ilvl w:val="0"/>
-          <w:numId w:val="1"/>
-        </w:numPr>
-      </w:pPr>
-      <w:proofErr w:type="spellStart"/>
-      <w:r>
-        <w:t>Arr.includes</w:t>
-      </w:r>
-      <w:proofErr w:type="spellEnd"/>
-      <w:r>
-        <w:t>(</w:t>
-      </w:r>
-      <w:proofErr w:type="spellStart"/>
-      <w:r>
-        <w:t>xyz</w:t>
-      </w:r>
-      <w:proofErr w:type="spellEnd"/>
-      <w:r>
-        <w:t>): return true if ‘</w:t>
-      </w:r>
-      <w:proofErr w:type="spellStart"/>
-      <w:r>
-        <w:t>xyz</w:t>
-      </w:r>
-      <w:proofErr w:type="spellEnd"/>
-      <w:r>
-        <w:t>’ is present in array</w:t>
-      </w:r>
-    </w:p>
-    <w:p>
-      <w:pPr>
-        <w:pStyle w:val="ListParagraph"/>
-        <w:numPr>
-          <w:ilvl w:val="0"/>
-          <w:numId w:val="1"/>
-        </w:numPr>
-      </w:pPr>
-      <w:proofErr w:type="spellStart"/>
-      <w:r>
-        <w:t>Arr.push</w:t>
-      </w:r>
-      <w:proofErr w:type="spellEnd"/>
-      <w:r>
-        <w:t xml:space="preserve">(“hello”): add the value at the end of array;  </w:t>
-      </w:r>
-    </w:p>
-    <w:p>
-      <w:pPr>
-        <w:pStyle w:val="ListParagraph"/>
-        <w:numPr>
-          <w:ilvl w:val="0"/>
-          <w:numId w:val="1"/>
-        </w:numPr>
-      </w:pPr>
-      <w:proofErr w:type="spellStart"/>
-      <w:proofErr w:type="gramStart"/>
-      <w:r>
-        <w:t>Arr.pop</w:t>
-      </w:r>
-      <w:proofErr w:type="spellEnd"/>
-      <w:r>
-        <w:t>(</w:t>
-      </w:r>
-      <w:proofErr w:type="gramEnd"/>
-      <w:r>
-        <w:t>)</w:t>
+        <w:t>Var arr = [“ab”,”bc”,”cd”,”xyz”];</w:t>
+      </w:r>
+    </w:p>
+    <w:p>
+      <w:pPr>
+        <w:pStyle w:val="ListParagraph"/>
+        <w:numPr>
+          <w:ilvl w:val="0"/>
+          <w:numId w:val="1"/>
+        </w:numPr>
+      </w:pPr>
+      <w:r>
+        <w:t>Arr.length: return length of array</w:t>
+      </w:r>
+    </w:p>
+    <w:p>
+      <w:pPr>
+        <w:pStyle w:val="ListParagraph"/>
+        <w:numPr>
+          <w:ilvl w:val="0"/>
+          <w:numId w:val="1"/>
+        </w:numPr>
+      </w:pPr>
+      <w:r>
+        <w:t>Arr.includes(xyz): return true if ‘xyz’ is present in array</w:t>
+      </w:r>
+    </w:p>
+    <w:p>
+      <w:pPr>
+        <w:pStyle w:val="ListParagraph"/>
+        <w:numPr>
+          <w:ilvl w:val="0"/>
+          <w:numId w:val="1"/>
+        </w:numPr>
+      </w:pPr>
+      <w:r>
+        <w:t xml:space="preserve">Arr.push(“hello”): add the value at the end of array;  </w:t>
+      </w:r>
+    </w:p>
+    <w:p>
+      <w:pPr>
+        <w:pStyle w:val="ListParagraph"/>
+        <w:numPr>
+          <w:ilvl w:val="0"/>
+          <w:numId w:val="1"/>
+        </w:numPr>
+      </w:pPr>
+      <w:r>
+        <w:t>Arr.pop()</w:t>
       </w:r>
     </w:p>
     <w:p/>
@@ -574,13 +391,8 @@
           <w:numId w:val="1"/>
         </w:numPr>
       </w:pPr>
-      <w:proofErr w:type="spellStart"/>
-      <w:r>
-        <w:t>Event.stopPropagation</w:t>
-      </w:r>
-      <w:proofErr w:type="spellEnd"/>
-      <w:r>
-        <w:t xml:space="preserve">(); </w:t>
+      <w:r>
+        <w:t xml:space="preserve">Event.stopPropagation(); </w:t>
       </w:r>
     </w:p>
     <w:p/>
@@ -684,35 +496,19 @@
         </w:numPr>
       </w:pPr>
       <w:r>
-        <w:t xml:space="preserve">DOM provides various method that can be </w:t>
-      </w:r>
-      <w:proofErr w:type="spellStart"/>
-      <w:r>
-        <w:t>use</w:t>
-      </w:r>
-      <w:proofErr w:type="spellEnd"/>
-      <w:r>
-        <w:t xml:space="preserve"> to access and manipulate various html element.</w:t>
-      </w:r>
-    </w:p>
-    <w:p>
-      <w:pPr>
-        <w:pStyle w:val="ListParagraph"/>
-        <w:numPr>
-          <w:ilvl w:val="0"/>
-          <w:numId w:val="1"/>
-        </w:numPr>
-      </w:pPr>
-      <w:r>
-        <w:t xml:space="preserve">Document is the root object, </w:t>
-      </w:r>
-      <w:proofErr w:type="gramStart"/>
-      <w:r>
-        <w:t>So</w:t>
-      </w:r>
-      <w:proofErr w:type="gramEnd"/>
-      <w:r>
-        <w:t xml:space="preserve"> we can use ‘.’ To access other child element</w:t>
+        <w:t>DOM provides various method that can be use to access and manipulate various html element.</w:t>
+      </w:r>
+    </w:p>
+    <w:p>
+      <w:pPr>
+        <w:pStyle w:val="ListParagraph"/>
+        <w:numPr>
+          <w:ilvl w:val="0"/>
+          <w:numId w:val="1"/>
+        </w:numPr>
+      </w:pPr>
+      <w:r>
+        <w:t>Document is the root object, So we can use ‘.’ To access other child element</w:t>
       </w:r>
     </w:p>
     <w:p>
@@ -731,7 +527,6 @@
       <w:r>
         <w:t xml:space="preserve">Var </w:t>
       </w:r>
-      <w:proofErr w:type="spellStart"/>
       <w:r>
         <w:t>H</w:t>
       </w:r>
@@ -742,21 +537,7 @@
         <w:t>t</w:t>
       </w:r>
       <w:r>
-        <w:t>ext</w:t>
-      </w:r>
-      <w:proofErr w:type="spellEnd"/>
-      <w:r>
-        <w:t xml:space="preserve"> = </w:t>
-      </w:r>
-      <w:proofErr w:type="spellStart"/>
-      <w:proofErr w:type="gramStart"/>
-      <w:r>
-        <w:t>Document.firstChild.lastChild.firstElementChild</w:t>
-      </w:r>
-      <w:proofErr w:type="spellEnd"/>
-      <w:proofErr w:type="gramEnd"/>
-      <w:r>
-        <w:t>;  // will return heading tag and we can perform action on that.</w:t>
+        <w:t>ext = Document.firstChild.lastChild.firstElementChild;  // will return heading tag and we can perform action on that.</w:t>
       </w:r>
     </w:p>
     <w:p>
@@ -767,19 +548,9 @@
           <w:numId w:val="2"/>
         </w:numPr>
       </w:pPr>
-      <w:proofErr w:type="spellStart"/>
-      <w:r>
-        <w:t>Headtext.innerHTML</w:t>
-      </w:r>
-      <w:proofErr w:type="spellEnd"/>
-      <w:r>
-        <w:t xml:space="preserve"> = “Anand</w:t>
-      </w:r>
-      <w:proofErr w:type="gramStart"/>
-      <w:r>
-        <w:t>”;</w:t>
-      </w:r>
-      <w:proofErr w:type="gramEnd"/>
+      <w:r>
+        <w:t>Headtext.innerHTML = “Anand”;</w:t>
+      </w:r>
       <w:r>
         <w:t xml:space="preserve"> //</w:t>
       </w:r>
@@ -804,55 +575,27 @@
           <w:numId w:val="2"/>
         </w:numPr>
       </w:pPr>
-      <w:proofErr w:type="spellStart"/>
-      <w:proofErr w:type="gramStart"/>
-      <w:r>
-        <w:t>Headtext.style.color</w:t>
-      </w:r>
-      <w:proofErr w:type="spellEnd"/>
-      <w:proofErr w:type="gramEnd"/>
-      <w:r>
-        <w:t xml:space="preserve"> = “red”; // this will change the </w:t>
-      </w:r>
-      <w:proofErr w:type="spellStart"/>
-      <w:r>
-        <w:t>color</w:t>
-      </w:r>
-      <w:proofErr w:type="spellEnd"/>
-      <w:r>
-        <w:t xml:space="preserve"> of heading text.</w:t>
-      </w:r>
-    </w:p>
-    <w:p/>
-    <w:p>
-      <w:pPr>
-        <w:pStyle w:val="ListParagraph"/>
-        <w:numPr>
-          <w:ilvl w:val="0"/>
-          <w:numId w:val="1"/>
-        </w:numPr>
-      </w:pPr>
-      <w:proofErr w:type="spellStart"/>
-      <w:r>
-        <w:t>Document.querySelector</w:t>
-      </w:r>
-      <w:proofErr w:type="spellEnd"/>
-      <w:r>
-        <w:t>(“h1”); // this will trigger first occurrence of element</w:t>
-      </w:r>
-      <w:r>
-        <w:t xml:space="preserve"> or “#id” or “.</w:t>
-      </w:r>
-      <w:proofErr w:type="gramStart"/>
-      <w:r>
-        <w:t>class”</w:t>
-      </w:r>
-      <w:r>
-        <w:t>…</w:t>
-      </w:r>
-      <w:proofErr w:type="gramEnd"/>
-      <w:r>
-        <w:t xml:space="preserve"> we can add to make selection more precise… </w:t>
+      <w:r>
+        <w:t>Headtext.style.color = “red”; // this will change the color of heading text.</w:t>
+      </w:r>
+    </w:p>
+    <w:p/>
+    <w:p>
+      <w:pPr>
+        <w:pStyle w:val="ListParagraph"/>
+        <w:numPr>
+          <w:ilvl w:val="0"/>
+          <w:numId w:val="1"/>
+        </w:numPr>
+      </w:pPr>
+      <w:r>
+        <w:t>Document.querySelector(“h1”); // this will trigger first occurrence of element</w:t>
+      </w:r>
+      <w:r>
+        <w:t xml:space="preserve"> or “#id” or “.class”</w:t>
+      </w:r>
+      <w:r>
+        <w:t xml:space="preserve">… we can add to make selection more precise… </w:t>
       </w:r>
     </w:p>
     <w:p>
@@ -871,17 +614,7 @@
         <w:pStyle w:val="ListParagraph"/>
       </w:pPr>
       <w:r>
-        <w:t>(“</w:t>
-      </w:r>
-      <w:proofErr w:type="spellStart"/>
-      <w:proofErr w:type="gramStart"/>
-      <w:r>
-        <w:t>li.item</w:t>
-      </w:r>
-      <w:proofErr w:type="spellEnd"/>
-      <w:proofErr w:type="gramEnd"/>
-      <w:r>
-        <w:t>”) // this will target “</w:t>
+        <w:t>(“li.item”) // this will target “</w:t>
       </w:r>
       <w:r>
         <w:t>li</w:t>
@@ -893,48 +626,29 @@
         <w:t>has class “item”</w:t>
       </w:r>
       <w:r>
-        <w:t xml:space="preserve">. // consider no space // both </w:t>
-      </w:r>
-      <w:proofErr w:type="gramStart"/>
-      <w:r>
-        <w:t>tag</w:t>
-      </w:r>
-      <w:proofErr w:type="gramEnd"/>
-      <w:r>
-        <w:t xml:space="preserve"> are of same element </w:t>
-      </w:r>
-    </w:p>
-    <w:p>
-      <w:pPr>
-        <w:pStyle w:val="ListParagraph"/>
-        <w:numPr>
-          <w:ilvl w:val="0"/>
-          <w:numId w:val="1"/>
-        </w:numPr>
-      </w:pPr>
-      <w:proofErr w:type="spellStart"/>
-      <w:r>
-        <w:t>Document.querySelectorAll</w:t>
-      </w:r>
-      <w:proofErr w:type="spellEnd"/>
-      <w:proofErr w:type="gramStart"/>
-      <w:r>
-        <w:t>(“ ”</w:t>
-      </w:r>
-      <w:proofErr w:type="gramEnd"/>
-      <w:r>
-        <w:t>); // similar to above but it will give array of all the matching element.</w:t>
-      </w:r>
-    </w:p>
-    <w:p>
-      <w:pPr>
-        <w:pStyle w:val="ListParagraph"/>
-        <w:numPr>
-          <w:ilvl w:val="0"/>
-          <w:numId w:val="1"/>
-        </w:numPr>
-      </w:pPr>
-      <w:proofErr w:type="spellStart"/>
+        <w:t xml:space="preserve">. // consider no space // both tag are of same element </w:t>
+      </w:r>
+    </w:p>
+    <w:p>
+      <w:pPr>
+        <w:pStyle w:val="ListParagraph"/>
+        <w:numPr>
+          <w:ilvl w:val="0"/>
+          <w:numId w:val="1"/>
+        </w:numPr>
+      </w:pPr>
+      <w:r>
+        <w:t>Document.querySelectorAll(“ ”); // similar to above but it will give array of all the matching element.</w:t>
+      </w:r>
+    </w:p>
+    <w:p>
+      <w:pPr>
+        <w:pStyle w:val="ListParagraph"/>
+        <w:numPr>
+          <w:ilvl w:val="0"/>
+          <w:numId w:val="1"/>
+        </w:numPr>
+      </w:pPr>
       <w:r>
         <w:t>Document.getElement</w:t>
       </w:r>
@@ -942,169 +656,74 @@
         <w:t>s</w:t>
       </w:r>
       <w:r>
-        <w:t>ByTagName</w:t>
-      </w:r>
-      <w:proofErr w:type="spellEnd"/>
-      <w:r>
-        <w:t>(“h1”); // this will return array of element with that name and that can be accessed sequentially as like array</w:t>
-      </w:r>
-      <w:r>
-        <w:t xml:space="preserve">; // ‘Elements’ is plural in </w:t>
-      </w:r>
-      <w:proofErr w:type="spellStart"/>
-      <w:proofErr w:type="gramStart"/>
-      <w:r>
-        <w:t>getelEmentsByTagName</w:t>
-      </w:r>
-      <w:proofErr w:type="spellEnd"/>
-      <w:r>
-        <w:t>(</w:t>
-      </w:r>
-      <w:proofErr w:type="gramEnd"/>
-      <w:r>
-        <w:t>)</w:t>
-      </w:r>
-    </w:p>
-    <w:p>
-      <w:pPr>
-        <w:pStyle w:val="ListParagraph"/>
-        <w:numPr>
-          <w:ilvl w:val="0"/>
-          <w:numId w:val="1"/>
-        </w:numPr>
-      </w:pPr>
-      <w:proofErr w:type="spellStart"/>
-      <w:proofErr w:type="gramStart"/>
-      <w:r>
-        <w:t>getElementsByCLassName</w:t>
-      </w:r>
-      <w:proofErr w:type="spellEnd"/>
-      <w:r>
-        <w:t>(</w:t>
-      </w:r>
-      <w:proofErr w:type="gramEnd"/>
-      <w:r>
-        <w:t>); // same as the above one</w:t>
-      </w:r>
-    </w:p>
-    <w:p>
-      <w:pPr>
-        <w:pStyle w:val="ListParagraph"/>
-        <w:numPr>
-          <w:ilvl w:val="0"/>
-          <w:numId w:val="1"/>
-        </w:numPr>
-      </w:pPr>
-      <w:proofErr w:type="spellStart"/>
-      <w:proofErr w:type="gramStart"/>
-      <w:r>
-        <w:t>document.querySelector</w:t>
-      </w:r>
-      <w:proofErr w:type="spellEnd"/>
-      <w:proofErr w:type="gramEnd"/>
-      <w:r>
-        <w:t>(“h1”).</w:t>
-      </w:r>
-      <w:proofErr w:type="spellStart"/>
-      <w:r>
-        <w:t>classList</w:t>
-      </w:r>
-      <w:proofErr w:type="spellEnd"/>
-      <w:r>
-        <w:t>; // this will show all class attached to that element</w:t>
-      </w:r>
-    </w:p>
-    <w:p>
-      <w:pPr>
-        <w:pStyle w:val="ListParagraph"/>
-        <w:numPr>
-          <w:ilvl w:val="0"/>
-          <w:numId w:val="1"/>
-        </w:numPr>
-      </w:pPr>
-      <w:proofErr w:type="spellStart"/>
-      <w:proofErr w:type="gramStart"/>
-      <w:r>
-        <w:t>document.querySelector</w:t>
-      </w:r>
-      <w:proofErr w:type="spellEnd"/>
-      <w:proofErr w:type="gramEnd"/>
-      <w:r>
-        <w:t>(“h1”).</w:t>
-      </w:r>
-      <w:proofErr w:type="spellStart"/>
-      <w:r>
-        <w:t>classList.add</w:t>
-      </w:r>
-      <w:proofErr w:type="spellEnd"/>
-      <w:r>
-        <w:t>(“coder”); // this will add new class to that element</w:t>
-      </w:r>
-    </w:p>
-    <w:p>
-      <w:pPr>
-        <w:pStyle w:val="ListParagraph"/>
-        <w:numPr>
-          <w:ilvl w:val="0"/>
-          <w:numId w:val="1"/>
-        </w:numPr>
-      </w:pPr>
-      <w:proofErr w:type="spellStart"/>
-      <w:proofErr w:type="gramStart"/>
+        <w:t>ByTagName(“h1”); // this will return array of element with that name and that can be accessed sequentially as like array</w:t>
+      </w:r>
+      <w:r>
+        <w:t>; // ‘Elements’ is plural in getelEmentsByTagName()</w:t>
+      </w:r>
+    </w:p>
+    <w:p>
+      <w:pPr>
+        <w:pStyle w:val="ListParagraph"/>
+        <w:numPr>
+          <w:ilvl w:val="0"/>
+          <w:numId w:val="1"/>
+        </w:numPr>
+      </w:pPr>
+      <w:r>
+        <w:t>getElementsByCLassName(); // same as the above one</w:t>
+      </w:r>
+    </w:p>
+    <w:p>
+      <w:pPr>
+        <w:pStyle w:val="ListParagraph"/>
+        <w:numPr>
+          <w:ilvl w:val="0"/>
+          <w:numId w:val="1"/>
+        </w:numPr>
+      </w:pPr>
+      <w:r>
+        <w:t>document.querySelector(“h1”).classList; // this will show all class attached to that element</w:t>
+      </w:r>
+    </w:p>
+    <w:p>
+      <w:pPr>
+        <w:pStyle w:val="ListParagraph"/>
+        <w:numPr>
+          <w:ilvl w:val="0"/>
+          <w:numId w:val="1"/>
+        </w:numPr>
+      </w:pPr>
+      <w:r>
+        <w:t>document.querySelector(“h1”).classList.add(“coder”); // this will add new class to that element</w:t>
+      </w:r>
+    </w:p>
+    <w:p>
+      <w:pPr>
+        <w:pStyle w:val="ListParagraph"/>
+        <w:numPr>
+          <w:ilvl w:val="0"/>
+          <w:numId w:val="1"/>
+        </w:numPr>
+      </w:pPr>
       <w:r>
         <w:lastRenderedPageBreak/>
-        <w:t>document.querySelector</w:t>
-      </w:r>
-      <w:proofErr w:type="spellEnd"/>
-      <w:proofErr w:type="gramEnd"/>
-      <w:r>
-        <w:t>(“h1”).</w:t>
-      </w:r>
-      <w:proofErr w:type="spellStart"/>
-      <w:r>
-        <w:t>classList.remove</w:t>
-      </w:r>
-      <w:proofErr w:type="spellEnd"/>
-      <w:r>
-        <w:t xml:space="preserve">(“coder”); // this will remove particular class from element. </w:t>
-      </w:r>
-    </w:p>
-    <w:p>
-      <w:pPr>
-        <w:pStyle w:val="ListParagraph"/>
-        <w:numPr>
-          <w:ilvl w:val="0"/>
-          <w:numId w:val="1"/>
-        </w:numPr>
-      </w:pPr>
-      <w:proofErr w:type="spellStart"/>
-      <w:proofErr w:type="gramStart"/>
-      <w:r>
-        <w:t>document.querySelector</w:t>
-      </w:r>
-      <w:proofErr w:type="spellEnd"/>
-      <w:proofErr w:type="gramEnd"/>
-      <w:r>
-        <w:t>(“h1”).</w:t>
-      </w:r>
-      <w:proofErr w:type="spellStart"/>
-      <w:r>
-        <w:t>classList.toggle</w:t>
-      </w:r>
-      <w:proofErr w:type="spellEnd"/>
-      <w:r>
-        <w:t>(“coder”); // if exist then remove else add that c</w:t>
-      </w:r>
-      <w:r>
-        <w:t xml:space="preserve">lass to </w:t>
-      </w:r>
-      <w:proofErr w:type="spellStart"/>
-      <w:r>
-        <w:t>eleme</w:t>
-      </w:r>
-      <w:proofErr w:type="spellEnd"/>
-      <w:r>
-        <w:t>.</w:t>
+        <w:t xml:space="preserve">document.querySelector(“h1”).classList.remove(“coder”); // this will remove particular class from element. </w:t>
+      </w:r>
+    </w:p>
+    <w:p>
+      <w:pPr>
+        <w:pStyle w:val="ListParagraph"/>
+        <w:numPr>
+          <w:ilvl w:val="0"/>
+          <w:numId w:val="1"/>
+        </w:numPr>
+      </w:pPr>
+      <w:r>
+        <w:t>document.querySelector(“h1”).classList.toggle(“coder”); // if exist then remove else add that c</w:t>
+      </w:r>
+      <w:r>
+        <w:t>lass to eleme.</w:t>
       </w:r>
       <w:r>
         <w:t xml:space="preserve"> </w:t>
@@ -1118,15 +737,8 @@
           <w:numId w:val="1"/>
         </w:numPr>
       </w:pPr>
-      <w:proofErr w:type="spellStart"/>
-      <w:proofErr w:type="gramStart"/>
-      <w:r>
-        <w:t>document.querySelector</w:t>
-      </w:r>
-      <w:proofErr w:type="spellEnd"/>
-      <w:proofErr w:type="gramEnd"/>
-      <w:r>
-        <w:t xml:space="preserve">(“a”).attributes; // </w:t>
+      <w:r>
+        <w:t xml:space="preserve">document.querySelector(“a”).attributes; // </w:t>
       </w:r>
     </w:p>
     <w:p/>
@@ -1156,51 +768,20 @@
           <w:numId w:val="1"/>
         </w:numPr>
       </w:pPr>
-      <w:proofErr w:type="spellStart"/>
-      <w:proofErr w:type="gramStart"/>
-      <w:r>
-        <w:t>addEventListener</w:t>
-      </w:r>
-      <w:proofErr w:type="spellEnd"/>
-      <w:r>
-        <w:t>(</w:t>
-      </w:r>
-      <w:proofErr w:type="gramEnd"/>
-      <w:r>
-        <w:t xml:space="preserve">input1 , input2): // inpu1 = what event it will trigger for; input2 = what will trigger </w:t>
-      </w:r>
-    </w:p>
-    <w:p>
-      <w:pPr>
-        <w:pStyle w:val="ListParagraph"/>
-        <w:numPr>
-          <w:ilvl w:val="0"/>
-          <w:numId w:val="1"/>
-        </w:numPr>
-      </w:pPr>
-      <w:r>
-        <w:t xml:space="preserve">ex: </w:t>
-      </w:r>
-      <w:proofErr w:type="spellStart"/>
-      <w:r>
-        <w:t>addEventListener</w:t>
-      </w:r>
-      <w:proofErr w:type="spellEnd"/>
-      <w:r>
-        <w:t>(“click</w:t>
-      </w:r>
-      <w:proofErr w:type="gramStart"/>
-      <w:r>
-        <w:t>”,</w:t>
-      </w:r>
-      <w:proofErr w:type="spellStart"/>
-      <w:r>
-        <w:t>myFunc</w:t>
-      </w:r>
-      <w:proofErr w:type="spellEnd"/>
-      <w:proofErr w:type="gramEnd"/>
-      <w:r>
-        <w:t>); // do not add angular bracket after function name.</w:t>
+      <w:r>
+        <w:t xml:space="preserve">addEventListener(input1 , input2): // inpu1 = what event it will trigger for; input2 = what will trigger </w:t>
+      </w:r>
+    </w:p>
+    <w:p>
+      <w:pPr>
+        <w:pStyle w:val="ListParagraph"/>
+        <w:numPr>
+          <w:ilvl w:val="0"/>
+          <w:numId w:val="1"/>
+        </w:numPr>
+      </w:pPr>
+      <w:r>
+        <w:t>ex: addEventListener(“click”,myFunc); // do not add angular bracket after function name.</w:t>
       </w:r>
     </w:p>
     <w:p/>
@@ -1218,15 +799,7 @@
         </w:numPr>
       </w:pPr>
       <w:r>
-        <w:t xml:space="preserve">Higher order function </w:t>
-      </w:r>
-      <w:proofErr w:type="gramStart"/>
-      <w:r>
-        <w:t>are</w:t>
-      </w:r>
-      <w:proofErr w:type="gramEnd"/>
-      <w:r>
-        <w:t xml:space="preserve"> function that can take other function as inputs.</w:t>
+        <w:t>Higher order function are function that can take other function as inputs.</w:t>
       </w:r>
     </w:p>
     <w:p>
@@ -1242,6 +815,11 @@
       </w:r>
     </w:p>
     <w:p/>
+    <w:p>
+      <w:r>
+        <w:t># Object with constructor function</w:t>
+      </w:r>
+    </w:p>
     <w:p/>
     <w:p>
       <w:pPr>
@@ -1290,15 +868,7 @@
         </w:numPr>
       </w:pPr>
       <w:r>
-        <w:t xml:space="preserve">Either we can include </w:t>
-      </w:r>
-      <w:proofErr w:type="spellStart"/>
-      <w:r>
-        <w:t>jquery</w:t>
-      </w:r>
-      <w:proofErr w:type="spellEnd"/>
-      <w:r>
-        <w:t xml:space="preserve"> library and at the last of body tag </w:t>
+        <w:t xml:space="preserve">Either we can include jquery library and at the last of body tag </w:t>
       </w:r>
       <w:r>
         <w:t>sequentially</w:t>
@@ -1328,15 +898,7 @@
         </w:numPr>
       </w:pPr>
       <w:r>
-        <w:t>$(document</w:t>
-      </w:r>
-      <w:proofErr w:type="gramStart"/>
-      <w:r>
-        <w:t>).ready</w:t>
-      </w:r>
-      <w:proofErr w:type="gramEnd"/>
-      <w:r>
-        <w:t>(function() { // … write your code here …   });</w:t>
+        <w:t>$(document).ready(function() { // … write your code here …   });</w:t>
       </w:r>
     </w:p>
     <w:p>
@@ -1386,11 +948,9 @@
       <w:r>
         <w:t>‘</w:t>
       </w:r>
-      <w:proofErr w:type="spellStart"/>
       <w:r>
         <w:t>cla</w:t>
       </w:r>
-      <w:proofErr w:type="spellEnd"/>
       <w:r>
         <w:t>’</w:t>
       </w:r>
@@ -1404,15 +964,7 @@
         </w:numPr>
       </w:pPr>
       <w:r>
-        <w:t xml:space="preserve">$(‘h1 </w:t>
-      </w:r>
-      <w:proofErr w:type="spellStart"/>
-      <w:r>
-        <w:t>atr</w:t>
-      </w:r>
-      <w:proofErr w:type="spellEnd"/>
-      <w:r>
-        <w:t>’) //</w:t>
+        <w:t>$(‘h1 atr’) //</w:t>
       </w:r>
     </w:p>
     <w:p>
@@ -1467,23 +1019,7 @@
         </w:numPr>
       </w:pPr>
       <w:r>
-        <w:t>$(‘h1’).</w:t>
-      </w:r>
-      <w:proofErr w:type="spellStart"/>
-      <w:r>
-        <w:t>css</w:t>
-      </w:r>
-      <w:proofErr w:type="spellEnd"/>
-      <w:r>
-        <w:t>(‘</w:t>
-      </w:r>
-      <w:proofErr w:type="spellStart"/>
-      <w:r>
-        <w:t>color</w:t>
-      </w:r>
-      <w:proofErr w:type="spellEnd"/>
-      <w:r>
-        <w:t>’);</w:t>
+        <w:t>$(‘h1’).css(‘color’);</w:t>
       </w:r>
       <w:r>
         <w:tab/>
@@ -1499,23 +1035,7 @@
         </w:numPr>
       </w:pPr>
       <w:r>
-        <w:t>$(‘h1’).</w:t>
-      </w:r>
-      <w:proofErr w:type="spellStart"/>
-      <w:r>
-        <w:t>css</w:t>
-      </w:r>
-      <w:proofErr w:type="spellEnd"/>
-      <w:r>
-        <w:t>(‘</w:t>
-      </w:r>
-      <w:proofErr w:type="spellStart"/>
-      <w:r>
-        <w:t>color</w:t>
-      </w:r>
-      <w:proofErr w:type="spellEnd"/>
-      <w:r>
-        <w:t xml:space="preserve">’,’red’); // this have two parameter so it </w:t>
+        <w:t xml:space="preserve">$(‘h1’).css(‘color’,’red’); // this have two parameter so it </w:t>
       </w:r>
       <w:r>
         <w:t xml:space="preserve">will set value </w:t>
@@ -1530,70 +1050,31 @@
         </w:numPr>
       </w:pPr>
       <w:r>
-        <w:t>$(‘h1’</w:t>
-      </w:r>
-      <w:proofErr w:type="gramStart"/>
-      <w:r>
-        <w:t>).</w:t>
-      </w:r>
-      <w:proofErr w:type="spellStart"/>
-      <w:r>
-        <w:t>addClass</w:t>
-      </w:r>
-      <w:proofErr w:type="spellEnd"/>
-      <w:proofErr w:type="gramEnd"/>
-      <w:r>
-        <w:t xml:space="preserve">(‘h1style’); </w:t>
-      </w:r>
-    </w:p>
-    <w:p>
-      <w:pPr>
-        <w:pStyle w:val="ListParagraph"/>
-        <w:numPr>
-          <w:ilvl w:val="0"/>
-          <w:numId w:val="1"/>
-        </w:numPr>
-      </w:pPr>
-      <w:r>
-        <w:t>$(‘h1’</w:t>
-      </w:r>
-      <w:proofErr w:type="gramStart"/>
-      <w:r>
-        <w:t>).</w:t>
-      </w:r>
-      <w:proofErr w:type="spellStart"/>
-      <w:r>
-        <w:t>removeClass</w:t>
-      </w:r>
-      <w:proofErr w:type="spellEnd"/>
-      <w:proofErr w:type="gramEnd"/>
-      <w:r>
-        <w:t>(‘h1style’);</w:t>
-      </w:r>
-    </w:p>
-    <w:p>
-      <w:pPr>
-        <w:pStyle w:val="ListParagraph"/>
-        <w:numPr>
-          <w:ilvl w:val="0"/>
-          <w:numId w:val="1"/>
-        </w:numPr>
-      </w:pPr>
-      <w:r>
-        <w:t>$(‘h1’</w:t>
-      </w:r>
-      <w:proofErr w:type="gramStart"/>
-      <w:r>
-        <w:t>).</w:t>
-      </w:r>
-      <w:proofErr w:type="spellStart"/>
-      <w:r>
-        <w:t>hasClass</w:t>
-      </w:r>
-      <w:proofErr w:type="spellEnd"/>
-      <w:proofErr w:type="gramEnd"/>
-      <w:r>
-        <w:t>(‘h1style’); // will return true or false //as per class is applied or not</w:t>
+        <w:t xml:space="preserve">$(‘h1’).addClass(‘h1style’); </w:t>
+      </w:r>
+    </w:p>
+    <w:p>
+      <w:pPr>
+        <w:pStyle w:val="ListParagraph"/>
+        <w:numPr>
+          <w:ilvl w:val="0"/>
+          <w:numId w:val="1"/>
+        </w:numPr>
+      </w:pPr>
+      <w:r>
+        <w:t>$(‘h1’).removeClass(‘h1style’);</w:t>
+      </w:r>
+    </w:p>
+    <w:p>
+      <w:pPr>
+        <w:pStyle w:val="ListParagraph"/>
+        <w:numPr>
+          <w:ilvl w:val="0"/>
+          <w:numId w:val="1"/>
+        </w:numPr>
+      </w:pPr>
+      <w:r>
+        <w:t>$(‘h1’).hasClass(‘h1style’); // will return true or false //as per class is applied or not</w:t>
       </w:r>
     </w:p>
     <w:p>
@@ -1617,102 +1098,45 @@
         </w:numPr>
       </w:pPr>
       <w:r>
-        <w:t>$(‘h1’).html(“&lt;</w:t>
-      </w:r>
-      <w:proofErr w:type="spellStart"/>
-      <w:r>
-        <w:t>em</w:t>
-      </w:r>
-      <w:proofErr w:type="spellEnd"/>
-      <w:r>
-        <w:t>&gt;bye&lt;/</w:t>
-      </w:r>
-      <w:proofErr w:type="spellStart"/>
-      <w:r>
-        <w:t>em</w:t>
-      </w:r>
-      <w:proofErr w:type="spellEnd"/>
-      <w:r>
-        <w:t xml:space="preserve">&gt;”); //this will also change text but we can also add html tags </w:t>
-      </w:r>
-    </w:p>
-    <w:p>
-      <w:pPr>
-        <w:pStyle w:val="ListParagraph"/>
-        <w:numPr>
-          <w:ilvl w:val="0"/>
-          <w:numId w:val="1"/>
-        </w:numPr>
-      </w:pPr>
-      <w:r>
-        <w:t>$(‘h1’</w:t>
-      </w:r>
-      <w:proofErr w:type="gramStart"/>
-      <w:r>
-        <w:t>).</w:t>
-      </w:r>
-      <w:proofErr w:type="spellStart"/>
-      <w:r>
-        <w:t>attr</w:t>
-      </w:r>
-      <w:proofErr w:type="spellEnd"/>
-      <w:proofErr w:type="gramEnd"/>
-      <w:r>
-        <w:t>(“</w:t>
-      </w:r>
-      <w:proofErr w:type="spellStart"/>
-      <w:r>
-        <w:t>href</w:t>
-      </w:r>
-      <w:proofErr w:type="spellEnd"/>
-      <w:r>
-        <w:t>”);</w:t>
-      </w:r>
-    </w:p>
-    <w:p>
-      <w:pPr>
-        <w:pStyle w:val="ListParagraph"/>
-        <w:numPr>
-          <w:ilvl w:val="0"/>
-          <w:numId w:val="1"/>
-        </w:numPr>
-      </w:pPr>
-      <w:r>
-        <w:t>$(‘h1’</w:t>
-      </w:r>
-      <w:proofErr w:type="gramStart"/>
-      <w:r>
-        <w:t>).</w:t>
-      </w:r>
-      <w:proofErr w:type="spellStart"/>
-      <w:r>
-        <w:t>attr</w:t>
-      </w:r>
-      <w:proofErr w:type="spellEnd"/>
-      <w:proofErr w:type="gramEnd"/>
-      <w:r>
-        <w:t>(“</w:t>
-      </w:r>
-      <w:proofErr w:type="spellStart"/>
-      <w:r>
-        <w:t>href</w:t>
-      </w:r>
-      <w:proofErr w:type="spellEnd"/>
-      <w:r>
-        <w:t>”,”google.com”);</w:t>
-      </w:r>
-    </w:p>
-    <w:p>
-      <w:pPr>
-        <w:pStyle w:val="ListParagraph"/>
-        <w:numPr>
-          <w:ilvl w:val="0"/>
-          <w:numId w:val="1"/>
-        </w:numPr>
-      </w:pPr>
-    </w:p>
-    <w:p>
-      <w:r>
+        <w:t xml:space="preserve">$(‘h1’).html(“&lt;em&gt;bye&lt;/em&gt;”); //this will also change text but we can also add html tags </w:t>
+      </w:r>
+    </w:p>
+    <w:p>
+      <w:pPr>
+        <w:pStyle w:val="ListParagraph"/>
+        <w:numPr>
+          <w:ilvl w:val="0"/>
+          <w:numId w:val="1"/>
+        </w:numPr>
+      </w:pPr>
+      <w:r>
+        <w:t>$(‘h1’).attr(“href”);</w:t>
+      </w:r>
+    </w:p>
+    <w:p>
+      <w:pPr>
+        <w:pStyle w:val="ListParagraph"/>
+        <w:numPr>
+          <w:ilvl w:val="0"/>
+          <w:numId w:val="1"/>
+        </w:numPr>
+      </w:pPr>
+      <w:r>
+        <w:t>$(‘h1’).attr(“href”,”google.com”);</w:t>
+      </w:r>
+    </w:p>
+    <w:p>
+      <w:pPr>
+        <w:pStyle w:val="ListParagraph"/>
+        <w:numPr>
+          <w:ilvl w:val="0"/>
+          <w:numId w:val="1"/>
+        </w:numPr>
+      </w:pPr>
+    </w:p>
+    <w:p>
+      <w:r>
+        <w:lastRenderedPageBreak/>
         <w:t xml:space="preserve">Event Listeners </w:t>
       </w:r>
     </w:p>
@@ -1758,65 +1182,45 @@
           <w:numId w:val="1"/>
         </w:numPr>
       </w:pPr>
-      <w:proofErr w:type="spellStart"/>
-      <w:r>
-        <w:t>Npm</w:t>
-      </w:r>
-      <w:proofErr w:type="spellEnd"/>
-      <w:r>
-        <w:t xml:space="preserve"> install -g @angular/cli</w:t>
-      </w:r>
-    </w:p>
-    <w:p>
-      <w:pPr>
-        <w:pStyle w:val="ListParagraph"/>
-        <w:numPr>
-          <w:ilvl w:val="0"/>
-          <w:numId w:val="1"/>
-        </w:numPr>
-      </w:pPr>
-      <w:r>
-        <w:t xml:space="preserve">Ng new </w:t>
-      </w:r>
-      <w:proofErr w:type="spellStart"/>
-      <w:r>
-        <w:t>myapp</w:t>
-      </w:r>
-      <w:proofErr w:type="spellEnd"/>
-    </w:p>
-    <w:p>
-      <w:pPr>
-        <w:pStyle w:val="ListParagraph"/>
-        <w:numPr>
-          <w:ilvl w:val="0"/>
-          <w:numId w:val="1"/>
-        </w:numPr>
-      </w:pPr>
-      <w:r>
-        <w:t xml:space="preserve">Cd </w:t>
-      </w:r>
-      <w:proofErr w:type="spellStart"/>
-      <w:r>
-        <w:t>myapp</w:t>
-      </w:r>
-      <w:proofErr w:type="spellEnd"/>
-    </w:p>
-    <w:p>
-      <w:pPr>
-        <w:pStyle w:val="ListParagraph"/>
-        <w:numPr>
-          <w:ilvl w:val="0"/>
-          <w:numId w:val="1"/>
-        </w:numPr>
-      </w:pPr>
-      <w:r>
-        <w:t xml:space="preserve">Ng </w:t>
-      </w:r>
-      <w:proofErr w:type="gramStart"/>
-      <w:r>
-        <w:t>serve</w:t>
-      </w:r>
-      <w:proofErr w:type="gramEnd"/>
+      <w:r>
+        <w:t>Npm install -g @angular/cli</w:t>
+      </w:r>
+    </w:p>
+    <w:p>
+      <w:pPr>
+        <w:pStyle w:val="ListParagraph"/>
+        <w:numPr>
+          <w:ilvl w:val="0"/>
+          <w:numId w:val="1"/>
+        </w:numPr>
+      </w:pPr>
+      <w:r>
+        <w:t>Ng new myapp</w:t>
+      </w:r>
+    </w:p>
+    <w:p>
+      <w:pPr>
+        <w:pStyle w:val="ListParagraph"/>
+        <w:numPr>
+          <w:ilvl w:val="0"/>
+          <w:numId w:val="1"/>
+        </w:numPr>
+      </w:pPr>
+      <w:r>
+        <w:t>Cd myapp</w:t>
+      </w:r>
+    </w:p>
+    <w:p>
+      <w:pPr>
+        <w:pStyle w:val="ListParagraph"/>
+        <w:numPr>
+          <w:ilvl w:val="0"/>
+          <w:numId w:val="1"/>
+        </w:numPr>
+      </w:pPr>
+      <w:r>
+        <w:t>Ng serve</w:t>
+      </w:r>
     </w:p>
     <w:p/>
     <w:p/>
@@ -1884,27 +1288,7 @@
           <w:sz w:val="21"/>
           <w:szCs w:val="21"/>
         </w:rPr>
-        <w:t xml:space="preserve">The reason why you don't need '()' </w:t>
-      </w:r>
-      <w:proofErr w:type="gramStart"/>
-      <w:r>
-        <w:rPr>
-          <w:rFonts w:ascii="Roboto" w:hAnsi="Roboto"/>
-          <w:color w:val="1C1D1F"/>
-          <w:sz w:val="21"/>
-          <w:szCs w:val="21"/>
-        </w:rPr>
-        <w:t>in .length</w:t>
-      </w:r>
-      <w:proofErr w:type="gramEnd"/>
-      <w:r>
-        <w:rPr>
-          <w:rFonts w:ascii="Roboto" w:hAnsi="Roboto"/>
-          <w:color w:val="1C1D1F"/>
-          <w:sz w:val="21"/>
-          <w:szCs w:val="21"/>
-        </w:rPr>
-        <w:t xml:space="preserve"> is because this is a </w:t>
+        <w:t>The reason why you don't need '()' in .length is because this is a </w:t>
       </w:r>
       <w:r>
         <w:rPr>
@@ -1923,27 +1307,7 @@
           <w:sz w:val="21"/>
           <w:szCs w:val="21"/>
         </w:rPr>
-        <w:t> of an Object; whilst .</w:t>
-      </w:r>
-      <w:proofErr w:type="spellStart"/>
-      <w:r>
-        <w:rPr>
-          <w:rFonts w:ascii="Roboto" w:hAnsi="Roboto"/>
-          <w:color w:val="1C1D1F"/>
-          <w:sz w:val="21"/>
-          <w:szCs w:val="21"/>
-        </w:rPr>
-        <w:t>toLowerCase</w:t>
-      </w:r>
-      <w:proofErr w:type="spellEnd"/>
-      <w:r>
-        <w:rPr>
-          <w:rFonts w:ascii="Roboto" w:hAnsi="Roboto"/>
-          <w:color w:val="1C1D1F"/>
-          <w:sz w:val="21"/>
-          <w:szCs w:val="21"/>
-        </w:rPr>
-        <w:t>() is a </w:t>
+        <w:t> of an Object; whilst .toLowerCase() is a </w:t>
       </w:r>
       <w:r>
         <w:rPr>
@@ -2146,10 +1510,89 @@
           <w:bdr w:val="single" w:sz="6" w:space="0" w:color="D1D7DC" w:frame="1"/>
           <w:shd w:val="clear" w:color="auto" w:fill="FFFFFF"/>
         </w:rPr>
-        <w:t>console.log(</w:t>
-      </w:r>
-      <w:proofErr w:type="spellStart"/>
-      <w:proofErr w:type="gramStart"/>
+        <w:lastRenderedPageBreak/>
+        <w:t>console.log(text.toLowerCase());</w:t>
+      </w:r>
+      <w:r>
+        <w:rPr>
+          <w:rFonts w:ascii="Roboto" w:hAnsi="Roboto"/>
+          <w:color w:val="1C1D1F"/>
+          <w:sz w:val="21"/>
+          <w:szCs w:val="21"/>
+        </w:rPr>
+        <w:t> &lt;- This would output "</w:t>
+      </w:r>
+      <w:r>
+        <w:rPr>
+          <w:rStyle w:val="Strong"/>
+          <w:rFonts w:ascii="Roboto" w:hAnsi="Roboto"/>
+          <w:color w:val="1C1D1F"/>
+          <w:sz w:val="21"/>
+          <w:szCs w:val="21"/>
+        </w:rPr>
+        <w:t>hello world!</w:t>
+      </w:r>
+      <w:r>
+        <w:rPr>
+          <w:rFonts w:ascii="Roboto" w:hAnsi="Roboto"/>
+          <w:color w:val="1C1D1F"/>
+          <w:sz w:val="21"/>
+          <w:szCs w:val="21"/>
+        </w:rPr>
+        <w:t>"</w:t>
+      </w:r>
+    </w:p>
+    <w:p>
+      <w:pPr>
+        <w:pStyle w:val="NormalWeb"/>
+        <w:spacing w:before="0" w:after="0"/>
+        <w:rPr>
+          <w:rFonts w:ascii="Roboto" w:hAnsi="Roboto"/>
+          <w:color w:val="1C1D1F"/>
+          <w:sz w:val="21"/>
+          <w:szCs w:val="21"/>
+        </w:rPr>
+      </w:pPr>
+      <w:r>
+        <w:rPr>
+          <w:rFonts w:ascii="Roboto" w:hAnsi="Roboto"/>
+          <w:color w:val="1C1D1F"/>
+          <w:sz w:val="21"/>
+          <w:szCs w:val="21"/>
+        </w:rPr>
+        <w:t>However, if I don't want to change the string, rather, I'd like to access some of its characteristics, then I'll tap into the length </w:t>
+      </w:r>
+      <w:r>
+        <w:rPr>
+          <w:rStyle w:val="Strong"/>
+          <w:rFonts w:ascii="Roboto" w:hAnsi="Roboto"/>
+          <w:color w:val="1C1D1F"/>
+          <w:sz w:val="21"/>
+          <w:szCs w:val="21"/>
+        </w:rPr>
+        <w:t>property</w:t>
+      </w:r>
+      <w:r>
+        <w:rPr>
+          <w:rFonts w:ascii="Roboto" w:hAnsi="Roboto"/>
+          <w:color w:val="1C1D1F"/>
+          <w:sz w:val="21"/>
+          <w:szCs w:val="21"/>
+        </w:rPr>
+        <w:t>.</w:t>
+      </w:r>
+    </w:p>
+    <w:p>
+      <w:pPr>
+        <w:pStyle w:val="NormalWeb"/>
+        <w:spacing w:before="0" w:after="0"/>
+        <w:rPr>
+          <w:rFonts w:ascii="Roboto" w:hAnsi="Roboto"/>
+          <w:color w:val="1C1D1F"/>
+          <w:sz w:val="21"/>
+          <w:szCs w:val="21"/>
+        </w:rPr>
+      </w:pPr>
       <w:r>
         <w:rPr>
           <w:rStyle w:val="HTMLCode"/>
@@ -2160,162 +1603,7 @@
           <w:bdr w:val="single" w:sz="6" w:space="0" w:color="D1D7DC" w:frame="1"/>
           <w:shd w:val="clear" w:color="auto" w:fill="FFFFFF"/>
         </w:rPr>
-        <w:t>text.toLowerCase</w:t>
-      </w:r>
-      <w:proofErr w:type="spellEnd"/>
-      <w:proofErr w:type="gramEnd"/>
-      <w:r>
-        <w:rPr>
-          <w:rStyle w:val="HTMLCode"/>
-          <w:rFonts w:ascii="Consolas" w:hAnsi="Consolas"/>
-          <w:color w:val="B4690E"/>
-          <w:sz w:val="19"/>
-          <w:szCs w:val="19"/>
-          <w:bdr w:val="single" w:sz="6" w:space="0" w:color="D1D7DC" w:frame="1"/>
-          <w:shd w:val="clear" w:color="auto" w:fill="FFFFFF"/>
-        </w:rPr>
-        <w:t>());</w:t>
-      </w:r>
-      <w:r>
-        <w:rPr>
-          <w:rFonts w:ascii="Roboto" w:hAnsi="Roboto"/>
-          <w:color w:val="1C1D1F"/>
-          <w:sz w:val="21"/>
-          <w:szCs w:val="21"/>
-        </w:rPr>
-        <w:t> &lt;- This would output "</w:t>
-      </w:r>
-      <w:r>
-        <w:rPr>
-          <w:rStyle w:val="Strong"/>
-          <w:rFonts w:ascii="Roboto" w:hAnsi="Roboto"/>
-          <w:color w:val="1C1D1F"/>
-          <w:sz w:val="21"/>
-          <w:szCs w:val="21"/>
-        </w:rPr>
-        <w:t>hello world!</w:t>
-      </w:r>
-      <w:r>
-        <w:rPr>
-          <w:rFonts w:ascii="Roboto" w:hAnsi="Roboto"/>
-          <w:color w:val="1C1D1F"/>
-          <w:sz w:val="21"/>
-          <w:szCs w:val="21"/>
-        </w:rPr>
-        <w:t>"</w:t>
-      </w:r>
-    </w:p>
-    <w:p>
-      <w:pPr>
-        <w:pStyle w:val="NormalWeb"/>
-        <w:spacing w:before="0" w:after="0"/>
-        <w:rPr>
-          <w:rFonts w:ascii="Roboto" w:hAnsi="Roboto"/>
-          <w:color w:val="1C1D1F"/>
-          <w:sz w:val="21"/>
-          <w:szCs w:val="21"/>
-        </w:rPr>
-      </w:pPr>
-      <w:r>
-        <w:rPr>
-          <w:rFonts w:ascii="Roboto" w:hAnsi="Roboto"/>
-          <w:color w:val="1C1D1F"/>
-          <w:sz w:val="21"/>
-          <w:szCs w:val="21"/>
-        </w:rPr>
-        <w:lastRenderedPageBreak/>
-        <w:t xml:space="preserve">However, if I </w:t>
-      </w:r>
-      <w:proofErr w:type="gramStart"/>
-      <w:r>
-        <w:rPr>
-          <w:rFonts w:ascii="Roboto" w:hAnsi="Roboto"/>
-          <w:color w:val="1C1D1F"/>
-          <w:sz w:val="21"/>
-          <w:szCs w:val="21"/>
-        </w:rPr>
-        <w:t>don't</w:t>
-      </w:r>
-      <w:proofErr w:type="gramEnd"/>
-      <w:r>
-        <w:rPr>
-          <w:rFonts w:ascii="Roboto" w:hAnsi="Roboto"/>
-          <w:color w:val="1C1D1F"/>
-          <w:sz w:val="21"/>
-          <w:szCs w:val="21"/>
-        </w:rPr>
-        <w:t xml:space="preserve"> want to change the string, rather, I'd like to access some of its characteristics, then I'll tap into the length </w:t>
-      </w:r>
-      <w:r>
-        <w:rPr>
-          <w:rStyle w:val="Strong"/>
-          <w:rFonts w:ascii="Roboto" w:hAnsi="Roboto"/>
-          <w:color w:val="1C1D1F"/>
-          <w:sz w:val="21"/>
-          <w:szCs w:val="21"/>
-        </w:rPr>
-        <w:t>property</w:t>
-      </w:r>
-      <w:r>
-        <w:rPr>
-          <w:rFonts w:ascii="Roboto" w:hAnsi="Roboto"/>
-          <w:color w:val="1C1D1F"/>
-          <w:sz w:val="21"/>
-          <w:szCs w:val="21"/>
-        </w:rPr>
-        <w:t>.</w:t>
-      </w:r>
-    </w:p>
-    <w:p>
-      <w:pPr>
-        <w:pStyle w:val="NormalWeb"/>
-        <w:spacing w:before="0" w:after="0"/>
-        <w:rPr>
-          <w:rFonts w:ascii="Roboto" w:hAnsi="Roboto"/>
-          <w:color w:val="1C1D1F"/>
-          <w:sz w:val="21"/>
-          <w:szCs w:val="21"/>
-        </w:rPr>
-      </w:pPr>
-      <w:r>
-        <w:rPr>
-          <w:rStyle w:val="HTMLCode"/>
-          <w:rFonts w:ascii="Consolas" w:hAnsi="Consolas"/>
-          <w:color w:val="B4690E"/>
-          <w:sz w:val="19"/>
-          <w:szCs w:val="19"/>
-          <w:bdr w:val="single" w:sz="6" w:space="0" w:color="D1D7DC" w:frame="1"/>
-          <w:shd w:val="clear" w:color="auto" w:fill="FFFFFF"/>
-        </w:rPr>
-        <w:t>console.log(</w:t>
-      </w:r>
-      <w:proofErr w:type="spellStart"/>
-      <w:proofErr w:type="gramStart"/>
-      <w:r>
-        <w:rPr>
-          <w:rStyle w:val="HTMLCode"/>
-          <w:rFonts w:ascii="Consolas" w:hAnsi="Consolas"/>
-          <w:color w:val="B4690E"/>
-          <w:sz w:val="19"/>
-          <w:szCs w:val="19"/>
-          <w:bdr w:val="single" w:sz="6" w:space="0" w:color="D1D7DC" w:frame="1"/>
-          <w:shd w:val="clear" w:color="auto" w:fill="FFFFFF"/>
-        </w:rPr>
-        <w:t>text.length</w:t>
-      </w:r>
-      <w:proofErr w:type="spellEnd"/>
-      <w:proofErr w:type="gramEnd"/>
-      <w:r>
-        <w:rPr>
-          <w:rStyle w:val="HTMLCode"/>
-          <w:rFonts w:ascii="Consolas" w:hAnsi="Consolas"/>
-          <w:color w:val="B4690E"/>
-          <w:sz w:val="19"/>
-          <w:szCs w:val="19"/>
-          <w:bdr w:val="single" w:sz="6" w:space="0" w:color="D1D7DC" w:frame="1"/>
-          <w:shd w:val="clear" w:color="auto" w:fill="FFFFFF"/>
-        </w:rPr>
-        <w:t>);</w:t>
+        <w:t>console.log(text.length);</w:t>
       </w:r>
       <w:r>
         <w:rPr>

</xml_diff>